<commit_message>
A bit more progress on draft.
Most of the pieces are in place except for the bit about the editorial
declaration but it's way too long!
</commit_message>
<xml_diff>
--- a/Conference_prep/Digital Amadís conference paper draft.docx
+++ b/Conference_prep/Digital Amadís conference paper draft.docx
@@ -14,189 +14,274 @@
         <w:t xml:space="preserve">Amadís de Gaula </w:t>
       </w:r>
       <w:r>
-        <w:t xml:space="preserve">presents particular challenges to the translator because of its long and complex textual history. By the time of Robert Southey’s source text, a 1547 Sevilla printing of the romance, </w:t>
+        <w:t xml:space="preserve">presents particular challenges to the translator because of its complex textual history. </w:t>
+      </w:r>
+      <w:r>
+        <w:t>Robert Southey based his 1803 translation on</w:t>
+      </w:r>
+      <w:r>
+        <w:t xml:space="preserve"> the</w:t>
+      </w:r>
+      <w:r>
+        <w:t xml:space="preserve"> Sevilla </w:t>
+      </w:r>
+      <w:r>
+        <w:t>edition of 1547,</w:t>
+      </w:r>
+      <w:r>
+        <w:t xml:space="preserve"> </w:t>
+      </w:r>
+      <w:r>
+        <w:t>which is nearly identical to the first extant edition, the Zaragoza 1508</w:t>
+      </w:r>
+      <w:r>
+        <w:t>. There is no “original”</w:t>
+      </w:r>
+      <w:r>
+        <w:t xml:space="preserve"> </w:t>
       </w:r>
       <w:r>
         <w:rPr>
           <w:i/>
         </w:rPr>
+        <w:t>Amadís</w:t>
+      </w:r>
+      <w:r>
+        <w:t>. The romance as we know it</w:t>
+      </w:r>
+      <w:r>
+        <w:t xml:space="preserve"> </w:t>
+      </w:r>
+      <w:r>
+        <w:t xml:space="preserve">descends from a </w:t>
+      </w:r>
+      <w:r>
+        <w:t>med</w:t>
+      </w:r>
+      <w:r>
+        <w:t xml:space="preserve">ieval legend modeled on the Vulgate </w:t>
+      </w:r>
+      <w:r>
+        <w:rPr>
+          <w:i/>
+        </w:rPr>
+        <w:t>Lancelot.</w:t>
+      </w:r>
+      <w:r>
+        <w:t xml:space="preserve"> </w:t>
+      </w:r>
+      <w:r>
+        <w:t xml:space="preserve">A “primitive” </w:t>
+      </w:r>
+      <w:r>
+        <w:rPr>
+          <w:i/>
+        </w:rPr>
+        <w:t>Amadís</w:t>
+      </w:r>
+      <w:r>
+        <w:t xml:space="preserve"> may have been composed as early as 1290</w:t>
+      </w:r>
+      <w:r>
+        <w:t>, and the</w:t>
+      </w:r>
+      <w:r>
+        <w:t xml:space="preserve"> earliest references to the </w:t>
+      </w:r>
+      <w:r>
+        <w:t>story</w:t>
+      </w:r>
+      <w:r>
+        <w:t xml:space="preserve"> in other texts </w:t>
+      </w:r>
+      <w:r>
+        <w:t xml:space="preserve">date </w:t>
+      </w:r>
+      <w:r>
+        <w:t xml:space="preserve">to 1350 </w:t>
+      </w:r>
+      <w:r>
+        <w:fldChar w:fldCharType="begin"/>
+      </w:r>
+      <w:r>
+        <w:instrText xml:space="preserve"> ADDIN ZOTERO_ITEM CSL_CITATION {"citationID":"9Og89Khk","properties":{"formattedCitation":"(Avalle-Arce 101; Riquer 13)","plainCitation":"(Avalle-Arce 101; Riquer 13)"},"citationItems":[{"id":239,"uris":["http://zotero.org/users/1411539/items/32MKAV5X"],"uri":["http://zotero.org/users/1411539/items/32MKAV5X"],"itemData":{"id":239,"type":"book","title":"El Amadís primitivo y el de Montalvo","publisher":"Fondo de Cultura Económica","publisher-place":"México","event-place":"México","shortTitle":"El Amadís primitivo","language":"Spanish","author":[{"family":"Avalle-Arce","given":"Juan Bautista"}],"issued":{"date-parts":[["1990"]]}},"locator":"101"},{"id":211,"uris":["http://zotero.org/users/1411539/items/EJC95CX9"],"uri":["http://zotero.org/users/1411539/items/EJC95CX9"],"itemData":{"id":211,"type":"book","title":"Estudios sobre el Amadís de Gaula","publisher":"Sirmio","publisher-place":"Barcelona","number-of-pages":"187","source":"OCLC WorldCat FirstSearch","event-place":"Barcelona","ISBN":"84-7769-005-7","language":"Spanish","author":[{"family":"Riquer","given":"Martín","dropping-particle":"de"}],"issued":{"date-parts":[["1987"]]}},"locator":"13"}],"schema":"https://github.com/citation-style-language/schema/raw/master/csl-citation.json"} </w:instrText>
+      </w:r>
+      <w:r>
+        <w:fldChar w:fldCharType="separate"/>
+      </w:r>
+      <w:r>
+        <w:t>(Avalle-Arce 101; Riquer 13)</w:t>
+      </w:r>
+      <w:r>
+        <w:fldChar w:fldCharType="end"/>
+      </w:r>
+      <w:r>
+        <w:t xml:space="preserve">. </w:t>
+      </w:r>
+      <w:r>
+        <w:t xml:space="preserve">The earliest surving material trace of the text is a fifteenth-century </w:t>
+      </w:r>
+      <w:r>
+        <w:t xml:space="preserve">manuscript </w:t>
+      </w:r>
+      <w:r>
+        <w:t>fragment</w:t>
+      </w:r>
+      <w:r>
+        <w:t xml:space="preserve"> in Castilian,</w:t>
+      </w:r>
+      <w:r>
+        <w:t xml:space="preserve"> discovered in </w:t>
+      </w:r>
+      <w:r>
+        <w:t>1955</w:t>
+      </w:r>
+      <w:r>
+        <w:t xml:space="preserve">, which is thought to be unrelated to Montalvo’s text </w:t>
+      </w:r>
+      <w:r>
+        <w:fldChar w:fldCharType="begin"/>
+      </w:r>
+      <w:r>
+        <w:instrText xml:space="preserve"> ADDIN ZOTERO_ITEM CSL_CITATION {"citationID":"QS1L5Gig","properties":{"formattedCitation":"{\\rtf (Rodr\\uc0\\u237{}guez-Mo\\uc0\\u241{}ino 15\\uc0\\u8211{}24)}","plainCitation":"(Rodríguez-Moñino 15–24)"},"citationItems":[{"id":213,"uris":["http://zotero.org/users/1411539/items/QPIQD6DA"],"uri":["http://zotero.org/users/1411539/items/QPIQD6DA"],"itemData":{"id":213,"type":"book","title":"El primer manuscrito del Amadís de Gaula","publisher":"Silverio Aguirre Torre","publisher-place":"Madrid","number-of-pages":"37","source":"OCLC WorldCat FirstSearch","event-place":"Madrid","language":"Spanish","author":[{"family":"Rodríguez-Moñino","given":"Antonio R."}],"issued":{"date-parts":[["1957"]]}},"locator":"15-24"}],"schema":"https://github.com/citation-style-language/schema/raw/master/csl-citation.json"} </w:instrText>
+      </w:r>
+      <w:r>
+        <w:fldChar w:fldCharType="separate"/>
+      </w:r>
+      <w:r>
+        <w:t>(Rodríguez-Moñino 15–24)</w:t>
+      </w:r>
+      <w:r>
+        <w:fldChar w:fldCharType="end"/>
+      </w:r>
+      <w:r>
+        <w:t>.</w:t>
+      </w:r>
+      <w:r>
+        <w:t xml:space="preserve"> </w:t>
+      </w:r>
+      <w:r>
+        <w:t xml:space="preserve">Garci Rodríguez de </w:t>
+      </w:r>
+      <w:r>
+        <w:t>Montalvo</w:t>
+      </w:r>
+      <w:r>
+        <w:t xml:space="preserve">, a local official in one of </w:t>
+      </w:r>
+      <w:r>
+        <w:t xml:space="preserve">Isabel la Católica’s royal villages, </w:t>
+      </w:r>
+      <w:r>
+        <w:t xml:space="preserve">copied an existing manuscript, changed the </w:t>
+      </w:r>
+      <w:r>
+        <w:t>story’s</w:t>
+      </w:r>
+      <w:r>
+        <w:t xml:space="preserve"> tragic ending, and added a new </w:t>
+      </w:r>
+      <w:r>
+        <w:t>Book IV and Book V</w:t>
+      </w:r>
+      <w:r>
+        <w:rPr>
+          <w:i/>
+        </w:rPr>
+        <w:t xml:space="preserve">. </w:t>
+      </w:r>
+      <w:r>
+        <w:t xml:space="preserve">Montalvo’s </w:t>
+      </w:r>
+      <w:r>
+        <w:rPr>
+          <w:i/>
+        </w:rPr>
         <w:t xml:space="preserve">Amadís </w:t>
       </w:r>
       <w:r>
-        <w:t xml:space="preserve">had already undergone a number of material, cultural, and perhaps even linguistic transfers. There is no extant “original” </w:t>
+        <w:t>became one of the greatest publishing successes in the early modern period,</w:t>
+      </w:r>
+      <w:r>
+        <w:t xml:space="preserve"> and it was </w:t>
+      </w:r>
+      <w:r>
+        <w:t xml:space="preserve">soon </w:t>
+      </w:r>
+      <w:r>
+        <w:t xml:space="preserve">translated into </w:t>
+      </w:r>
+      <w:r>
+        <w:t xml:space="preserve">French, Italian, English, German, </w:t>
+      </w:r>
+      <w:r>
+        <w:t>Dutch</w:t>
+      </w:r>
+      <w:r>
+        <w:t xml:space="preserve"> and Hebrew</w:t>
+      </w:r>
+      <w:r>
+        <w:t xml:space="preserve"> </w:t>
+      </w:r>
+      <w:r>
+        <w:fldChar w:fldCharType="begin"/>
+      </w:r>
+      <w:r>
+        <w:instrText xml:space="preserve"> ADDIN ZOTERO_ITEM CSL_CITATION {"citationID":"DQfvykPu","properties":{"formattedCitation":"(Cacho Blecua 86)","plainCitation":"(Cacho Blecua 86)"},"citationItems":[{"id":389,"uris":["http://zotero.org/users/1411539/items/DI3JUXPC"],"uri":["http://zotero.org/users/1411539/items/DI3JUXPC"],"itemData":{"id":389,"type":"article-journal","title":"Los cuatro libros de Amadís de Gaula y Las sergas de Esplandián: los textos de Garci Rodríguez de Montalvo","container-title":"Edad de Oro","page":"85-116","volume":"21","author":[{"family":"Cacho Blecua","given":"Juan Manuel"}],"issued":{"date-parts":[["2002"]]}},"locator":"86"}],"schema":"https://github.com/citation-style-language/schema/raw/master/csl-citation.json"} </w:instrText>
+      </w:r>
+      <w:r>
+        <w:fldChar w:fldCharType="separate"/>
+      </w:r>
+      <w:r>
+        <w:rPr>
+          <w:noProof/>
+        </w:rPr>
+        <w:t>(Cacho Blecua 86)</w:t>
+      </w:r>
+      <w:r>
+        <w:fldChar w:fldCharType="end"/>
+      </w:r>
+      <w:r>
+        <w:t xml:space="preserve">. </w:t>
+      </w:r>
+      <w:r>
+        <w:t xml:space="preserve">Marian Rothstein estimates that there were 500,000 readers of the French </w:t>
       </w:r>
       <w:r>
         <w:rPr>
           <w:i/>
         </w:rPr>
+        <w:t>Amadís</w:t>
+      </w:r>
+      <w:r>
+        <w:rPr>
+          <w:i/>
+        </w:rPr>
+        <w:t xml:space="preserve"> </w:t>
+      </w:r>
+      <w:r>
+        <w:t>alone</w:t>
+      </w:r>
+      <w:r>
+        <w:rPr>
+          <w:i/>
+        </w:rPr>
+        <w:t xml:space="preserve">, </w:t>
+      </w:r>
+      <w:r>
+        <w:t xml:space="preserve">and José Manuel Cacho Blecua counts 527 editions of </w:t>
+      </w:r>
+      <w:r>
+        <w:rPr>
+          <w:i/>
+        </w:rPr>
         <w:t xml:space="preserve">Amadís </w:t>
       </w:r>
       <w:r>
-        <w:t xml:space="preserve">by a known author. The romance as we know it descends from a medieval legend modeled loosely on the Vulgate </w:t>
-      </w:r>
-      <w:r>
-        <w:rPr>
-          <w:i/>
-        </w:rPr>
-        <w:t>Lancelot.</w:t>
-      </w:r>
-      <w:r>
-        <w:t xml:space="preserve"> </w:t>
-      </w:r>
-      <w:r>
-        <w:t xml:space="preserve">Juan Bautista Avalle-Arce posits that a first version of the primitive </w:t>
-      </w:r>
-      <w:r>
-        <w:rPr>
-          <w:i/>
-        </w:rPr>
-        <w:t>Amadís</w:t>
-      </w:r>
-      <w:r>
-        <w:t xml:space="preserve"> may have been composed as early as 1290</w:t>
-      </w:r>
-      <w:r>
-        <w:t>, during the reign of Sancho IV</w:t>
-      </w:r>
-      <w:r>
-        <w:t xml:space="preserve">. Martín de Riquer dates the earliest references to the legend in other texts to 1350 </w:t>
-      </w:r>
-      <w:r>
-        <w:fldChar w:fldCharType="begin"/>
-      </w:r>
-      <w:r>
-        <w:instrText xml:space="preserve"> ADDIN ZOTERO_ITEM CSL_CITATION {"citationID":"kpDIBgv7","properties":{"formattedCitation":"(13)","plainCitation":"(13)"},"citationItems":[{"id":211,"uris":["http://zotero.org/users/1411539/items/EJC95CX9"],"uri":["http://zotero.org/users/1411539/items/EJC95CX9"],"itemData":{"id":211,"type":"book","title":"Estudios sobre el Amadís de Gaula","publisher":"Sirmio","publisher-place":"Barcelona","number-of-pages":"187","source":"OCLC WorldCat FirstSearch","event-place":"Barcelona","ISBN":"84-7769-005-7","language":"Spanish","author":[{"family":"Riquer","given":"Martín","dropping-particle":"de"}],"issued":{"date-parts":[["1987"]]}},"locator":"13","suppress-author":true}],"schema":"https://github.com/citation-style-language/schema/raw/master/csl-citation.json"} </w:instrText>
-      </w:r>
-      <w:r>
-        <w:fldChar w:fldCharType="separate"/>
-      </w:r>
-      <w:r>
-        <w:t>(13)</w:t>
-      </w:r>
-      <w:r>
-        <w:fldChar w:fldCharType="end"/>
-      </w:r>
-      <w:r>
-        <w:t xml:space="preserve">. Antonio Rodríguez-Moñino discovered fragments of a </w:t>
-      </w:r>
-      <w:r>
-        <w:t>fifteenth-century</w:t>
-      </w:r>
-      <w:r>
-        <w:t xml:space="preserve"> </w:t>
-      </w:r>
-      <w:r>
-        <w:t xml:space="preserve">Castilian </w:t>
-      </w:r>
-      <w:r>
-        <w:t>manuscript</w:t>
-      </w:r>
-      <w:r>
-        <w:t xml:space="preserve"> of </w:t>
-      </w:r>
-      <w:r>
-        <w:rPr>
-          <w:i/>
-        </w:rPr>
-        <w:t>Amadís</w:t>
-      </w:r>
-      <w:r>
-        <w:t xml:space="preserve"> in 1955 and transcribed their content in </w:t>
-      </w:r>
-      <w:r>
-        <w:rPr>
-          <w:i/>
-        </w:rPr>
-        <w:t xml:space="preserve">El primer manuscrito del </w:t>
-      </w:r>
-      <w:r>
-        <w:t xml:space="preserve">Amadís de Gaula </w:t>
-      </w:r>
-      <w:r>
-        <w:fldChar w:fldCharType="begin"/>
-      </w:r>
-      <w:r>
-        <w:instrText xml:space="preserve"> ADDIN ZOTERO_ITEM CSL_CITATION {"citationID":"4a8OsypX","properties":{"formattedCitation":"{\\rtf (15\\uc0\\u8211{}24)}","plainCitation":"(15–24)"},"citationItems":[{"id":213,"uris":["http://zotero.org/users/1411539/items/QPIQD6DA"],"uri":["http://zotero.org/users/1411539/items/QPIQD6DA"],"itemData":{"id":213,"type":"book","title":"El primer manuscrito del Amadís de Gaula","publisher":"Silverio Aguirre Torre","publisher-place":"Madrid","number-of-pages":"37","source":"OCLC WorldCat FirstSearch","event-place":"Madrid","language":"Spanish","author":[{"family":"Rodríguez-Moñino","given":"Antonio R."}],"issued":{"date-parts":[["1957"]]}},"locator":"15-24","suppress-author":true}],"schema":"https://github.com/citation-style-language/schema/raw/master/csl-citation.json"} </w:instrText>
-      </w:r>
-      <w:r>
-        <w:fldChar w:fldCharType="separate"/>
-      </w:r>
-      <w:r>
-        <w:t>(15–24)</w:t>
-      </w:r>
-      <w:r>
-        <w:fldChar w:fldCharType="end"/>
+        <w:t>printed before 1694 in various formats and languages</w:t>
       </w:r>
       <w:r>
         <w:t>.</w:t>
-      </w:r>
-      <w:r>
-        <w:t xml:space="preserve"> The text of </w:t>
-      </w:r>
-      <w:r>
-        <w:rPr>
-          <w:i/>
-        </w:rPr>
-        <w:t xml:space="preserve">Amadís </w:t>
-      </w:r>
-      <w:r>
-        <w:t xml:space="preserve">as we know it comes from the version of Garci Rodríguez de Montalvo, a minor nobleman from royal city Medina del Campo, who undertook the project of copying, editing, and reworking one or more medieval texts of the </w:t>
-      </w:r>
-      <w:r>
-        <w:rPr>
-          <w:i/>
-        </w:rPr>
-        <w:t xml:space="preserve">Amadís </w:t>
-      </w:r>
-      <w:r>
-        <w:t xml:space="preserve">legend during the last decades of the fifteenth century </w:t>
-      </w:r>
-      <w:commentRangeStart w:id="0"/>
-      <w:r>
-        <w:fldChar w:fldCharType="begin"/>
-      </w:r>
-      <w:r>
-        <w:instrText xml:space="preserve"> ADDIN ZOTERO_ITEM CSL_CITATION {"citationID":"tkQKP3mj","properties":{"formattedCitation":"{\\rtf (Pierce 14\\uc0\\u8211{}15)}","plainCitation":"(Pierce 14–15)"},"citationItems":[{"id":196,"uris":["http://zotero.org/users/1411539/items/FXP877EN"],"uri":["http://zotero.org/users/1411539/items/FXP877EN"],"itemData":{"id":196,"type":"book","title":"Amadís de Gaula","publisher":"Twayne","publisher-place":"Boston","number-of-pages":"178","source":"OCLC WorldCat FirstSearch","event-place":"Boston","ISBN":"0-8057-6220-5","language":"English","author":[{"family":"Pierce","given":"Frank"}],"issued":{"date-parts":[["1976"]]}},"locator":"14-15"}],"schema":"https://github.com/citation-style-language/schema/raw/master/csl-citation.json"} </w:instrText>
-      </w:r>
-      <w:r>
-        <w:fldChar w:fldCharType="separate"/>
-      </w:r>
-      <w:r>
-        <w:t>(Pierce 14–15)</w:t>
-      </w:r>
-      <w:r>
-        <w:fldChar w:fldCharType="end"/>
-      </w:r>
-      <w:commentRangeEnd w:id="0"/>
-      <w:r>
-        <w:rPr>
-          <w:rStyle w:val="CommentReference"/>
-        </w:rPr>
-        <w:commentReference w:id="0"/>
-      </w:r>
-      <w:r>
-        <w:t xml:space="preserve">. </w:t>
-      </w:r>
-      <w:r>
-        <w:t xml:space="preserve">Montalvo is an author in his own right in addition to an editor and a scribe; he altered the well-known tragic ending of the medieval language and added an original Book IV and Book V to </w:t>
-      </w:r>
-      <w:r>
-        <w:rPr>
-          <w:i/>
-        </w:rPr>
-        <w:t xml:space="preserve">Amadís. </w:t>
-      </w:r>
-      <w:r>
-        <w:t xml:space="preserve">Following the precendent set by the Sevilla edition of 1508, the first four books of </w:t>
-      </w:r>
-      <w:r>
-        <w:rPr>
-          <w:i/>
-        </w:rPr>
-        <w:t xml:space="preserve">Amadís </w:t>
-      </w:r>
-      <w:r>
-        <w:t>are always published as a unit, though the influential 1540 French translation by Nicolas de Herberay was printed in four separate luxury volumes by Parisian printer Janot.</w:t>
       </w:r>
     </w:p>
     <w:p>
@@ -211,112 +296,145 @@
         <w:t xml:space="preserve">Amadís </w:t>
       </w:r>
       <w:r>
-        <w:t xml:space="preserve">was a bestseller of formidable impact in early modern Iberia, France, and England. Marian Rothstein estimates that there were 500,000 readers of the French </w:t>
+        <w:t xml:space="preserve">is an interesting case for a translation study both because it was so popular and because it is particularly unmoored in time, space, and authorship. The </w:t>
       </w:r>
       <w:r>
         <w:rPr>
           <w:i/>
         </w:rPr>
+        <w:t xml:space="preserve">Amadís </w:t>
+      </w:r>
+      <w:r>
+        <w:t>of the sixteenth century was a text without an author. Sixteenth-century Spanish editions, including the 1547 Sevilla, misreported the author’s name as Garci Ordóñez de Montalvo</w:t>
+      </w:r>
+      <w:r>
+        <w:t xml:space="preserve">. </w:t>
+      </w:r>
+      <w:r>
+        <w:t>Translations often did not record any form of Montalvo’s name, referring to him instead as “the Spanish author.” Through the nineteenth century</w:t>
+      </w:r>
+      <w:r>
+        <w:t xml:space="preserve">, </w:t>
+      </w:r>
+      <w:r>
+        <w:t xml:space="preserve">translators and </w:t>
+      </w:r>
+      <w:r>
+        <w:t xml:space="preserve">scholars </w:t>
+      </w:r>
+      <w:r>
+        <w:t xml:space="preserve">alike </w:t>
+      </w:r>
+      <w:r>
+        <w:t>imagined</w:t>
+      </w:r>
+      <w:r>
+        <w:t xml:space="preserve"> a French or</w:t>
+      </w:r>
+      <w:r>
+        <w:t xml:space="preserve"> Portuguese origin </w:t>
+      </w:r>
+      <w:r>
+        <w:t>for the medieval text</w:t>
+      </w:r>
+      <w:r>
+        <w:t xml:space="preserve">. </w:t>
+      </w:r>
+      <w:r>
+        <w:t>Nicolas de Herber</w:t>
+      </w:r>
+      <w:r>
+        <w:t>a</w:t>
+      </w:r>
+      <w:r>
+        <w:t xml:space="preserve">y des Essarts, who translated </w:t>
+      </w:r>
+      <w:r>
+        <w:rPr>
+          <w:i/>
+        </w:rPr>
+        <w:t xml:space="preserve">Amadís </w:t>
+      </w:r>
+      <w:r>
+        <w:t>in</w:t>
+      </w:r>
+      <w:r>
+        <w:t>to French in 1540, claimed</w:t>
+      </w:r>
+      <w:r>
+        <w:t xml:space="preserve"> that “our Amadis” </w:t>
+      </w:r>
+      <w:r>
+        <w:t xml:space="preserve">simply </w:t>
+      </w:r>
+      <w:r>
+        <w:rPr>
+          <w:i/>
+        </w:rPr>
+        <w:t>must</w:t>
+      </w:r>
+      <w:r>
+        <w:t xml:space="preserve"> be French</w:t>
+      </w:r>
+      <w:r>
+        <w:t>,</w:t>
+      </w:r>
+      <w:r>
+        <w:t xml:space="preserve"> because he hails from Gaul. The Portuguese thesis</w:t>
+      </w:r>
+      <w:r>
+        <w:t xml:space="preserve"> attributed</w:t>
+      </w:r>
+      <w:r>
+        <w:t xml:space="preserve"> the text</w:t>
+      </w:r>
+      <w:r>
+        <w:t xml:space="preserve"> </w:t>
+      </w:r>
+      <w:r>
+        <w:t xml:space="preserve">to </w:t>
+      </w:r>
+      <w:r>
+        <w:t>fourteenth-century courtier Vasco de Lobeira</w:t>
+      </w:r>
+      <w:r>
+        <w:t xml:space="preserve">. </w:t>
+      </w:r>
+      <w:r>
+        <w:t xml:space="preserve">Twenty-first </w:t>
+      </w:r>
+      <w:r>
+        <w:t xml:space="preserve">scholars </w:t>
+      </w:r>
+      <w:r>
+        <w:t xml:space="preserve">have uncovered documentary evidence of Montalvo’s existence and have </w:t>
+      </w:r>
+      <w:r>
+        <w:t xml:space="preserve">come to agree that </w:t>
+      </w:r>
+      <w:r>
+        <w:rPr>
+          <w:i/>
+        </w:rPr>
+        <w:t xml:space="preserve">Amadís </w:t>
+      </w:r>
+      <w:r>
+        <w:t>probably</w:t>
+      </w:r>
+      <w:r>
+        <w:t xml:space="preserve"> traces its roots to Castile</w:t>
+      </w:r>
+      <w:r>
+        <w:t xml:space="preserve">, but this is as close as we are likely to get to the origins of </w:t>
+      </w:r>
+      <w:r>
+        <w:rPr>
+          <w:i/>
+        </w:rPr>
         <w:t>Amadís</w:t>
       </w:r>
       <w:r>
-        <w:rPr>
-          <w:i/>
-        </w:rPr>
-        <w:t xml:space="preserve"> </w:t>
-      </w:r>
-      <w:r>
-        <w:t>alone</w:t>
-      </w:r>
-      <w:r>
-        <w:rPr>
-          <w:i/>
-        </w:rPr>
-        <w:t xml:space="preserve">, </w:t>
-      </w:r>
-      <w:r>
-        <w:t xml:space="preserve">and José Manuel Cacho Blecua counts 527 editions of </w:t>
-      </w:r>
-      <w:r>
-        <w:rPr>
-          <w:i/>
-        </w:rPr>
-        <w:t xml:space="preserve">Amadís </w:t>
-      </w:r>
-      <w:r>
-        <w:t xml:space="preserve">printed before 1694 in various formats and languages, including translations in Hebrew, French, Italian, English, and Dutch </w:t>
-      </w:r>
-      <w:r>
-        <w:fldChar w:fldCharType="begin"/>
-      </w:r>
-      <w:r>
-        <w:instrText xml:space="preserve"> ADDIN ZOTERO_ITEM CSL_CITATION {"citationID":"DQfvykPu","properties":{"formattedCitation":"(Cacho Blecua 86)","plainCitation":"(Cacho Blecua 86)"},"citationItems":[{"id":389,"uris":["http://zotero.org/users/1411539/items/DI3JUXPC"],"uri":["http://zotero.org/users/1411539/items/DI3JUXPC"],"itemData":{"id":389,"type":"article-journal","title":"Los cuatro libros de Amadís de Gaula y Las sergas de Esplandián: los textos de Garci Rodríguez de Montalvo","container-title":"Edad de Oro","page":"85-116","volume":"21","author":[{"family":"Cacho Blecua","given":"Juan Manuel"}],"issued":{"date-parts":[["2002"]]}},"locator":"86"}],"schema":"https://github.com/citation-style-language/schema/raw/master/csl-citation.json"} </w:instrText>
-      </w:r>
-      <w:r>
-        <w:fldChar w:fldCharType="separate"/>
-      </w:r>
-      <w:r>
-        <w:rPr>
-          <w:noProof/>
-        </w:rPr>
-        <w:t>(Cacho Blecua 86)</w:t>
-      </w:r>
-      <w:r>
-        <w:fldChar w:fldCharType="end"/>
-      </w:r>
-      <w:r>
-        <w:t xml:space="preserve">. In the sixteenth century, editions of </w:t>
-      </w:r>
-      <w:r>
-        <w:rPr>
-          <w:i/>
-        </w:rPr>
-        <w:t>Amadís</w:t>
-      </w:r>
-      <w:r>
-        <w:t xml:space="preserve">, including the 1547 with which Southey worked, often either reported Montalvo’s name incorrectly, as Garci Ordóñez de Montalvo, or omitted his name altogether; French translator Herberay refers to him only as “the Spanish author.” </w:t>
-      </w:r>
-      <w:r>
-        <w:t xml:space="preserve">Scholars and critics have, at various points in </w:t>
-      </w:r>
-      <w:r>
-        <w:rPr>
-          <w:i/>
-        </w:rPr>
-        <w:t>Amadís</w:t>
-      </w:r>
-      <w:r>
-        <w:t>’s history</w:t>
-      </w:r>
-      <w:r>
-        <w:t xml:space="preserve"> ascribed a French or</w:t>
-      </w:r>
-      <w:r>
-        <w:t xml:space="preserve"> Portuguese origin rather than a Castilian one to the medieval legend</w:t>
-      </w:r>
-      <w:r>
-        <w:t>. Robert Southey’s influential 1803 translation foll</w:t>
-      </w:r>
-      <w:r>
-        <w:t>ows the scholarly current of his</w:t>
-      </w:r>
-      <w:r>
-        <w:t xml:space="preserve"> time in attributing the text to fourteenth-century Portuguese courtier Vasco de Lobeira</w:t>
-      </w:r>
-      <w:r>
-        <w:t>, who, as scholars now have discovered, was not alive at the right time to be the original author</w:t>
-      </w:r>
-      <w:r>
-        <w:t xml:space="preserve">. </w:t>
-      </w:r>
-      <w:r>
-        <w:t>S</w:t>
-      </w:r>
-      <w:r>
-        <w:t>cholars now agree on a Castilian origin for the romance</w:t>
-      </w:r>
-      <w:r>
-        <w:t>, and for the source texts with which Montalvo worked in order to produce the 1508.</w:t>
+        <w:t>.</w:t>
       </w:r>
     </w:p>
     <w:p>
@@ -325,7 +443,45 @@
         <w:ind w:firstLine="720"/>
       </w:pPr>
       <w:r>
-        <w:t xml:space="preserve">The text of </w:t>
+        <w:t xml:space="preserve">The text </w:t>
+      </w:r>
+      <w:r>
+        <w:t>itself</w:t>
+      </w:r>
+      <w:r>
+        <w:t xml:space="preserve"> </w:t>
+      </w:r>
+      <w:r>
+        <w:t xml:space="preserve">is just as </w:t>
+      </w:r>
+      <w:r>
+        <w:t>complex as its transmission history</w:t>
+      </w:r>
+      <w:r>
+        <w:t xml:space="preserve">. </w:t>
+      </w:r>
+      <w:r>
+        <w:rPr>
+          <w:highlight w:val="yellow"/>
+        </w:rPr>
+        <w:t>[</w:t>
+      </w:r>
+      <w:proofErr w:type="gramStart"/>
+      <w:r>
+        <w:rPr>
+          <w:highlight w:val="yellow"/>
+        </w:rPr>
+        <w:t>show</w:t>
+      </w:r>
+      <w:proofErr w:type="gramEnd"/>
+      <w:r>
+        <w:rPr>
+          <w:highlight w:val="yellow"/>
+        </w:rPr>
+        <w:t xml:space="preserve"> image]</w:t>
+      </w:r>
+      <w:r>
+        <w:t xml:space="preserve"> </w:t>
       </w:r>
       <w:r>
         <w:rPr>
@@ -334,79 +490,150 @@
         <w:t xml:space="preserve">Amadís </w:t>
       </w:r>
       <w:r>
-        <w:t xml:space="preserve">itself is likewise challenging. </w:t>
-      </w:r>
-      <w:r>
-        <w:rPr>
-          <w:highlight w:val="yellow"/>
-        </w:rPr>
-        <w:t>[show image]</w:t>
-      </w:r>
-      <w:r>
-        <w:t xml:space="preserve"> As you can see from the images, the punctuation is quite different from modern Spanish, and each chapter appears in a largely undifferentiated block. We noticed when working with the 1547 that it contains a number of punctuation marks that do not appear to be in a hierarchical relationship. In our digital edition, we’ve treated them as siblings. Southey was confronting a text that very much did not</w:t>
-      </w:r>
-      <w:r>
-        <w:t xml:space="preserve"> conform to the publication standards of his own day, which also happened to be a text with a long translation history. When he produces his edition, Southey very consciously strips out some of the early modern features of </w:t>
+        <w:t xml:space="preserve">is </w:t>
+      </w:r>
+      <w:r>
+        <w:t xml:space="preserve">a </w:t>
+      </w:r>
+      <w:r>
+        <w:t xml:space="preserve">romance of chivalry in </w:t>
+      </w:r>
+      <w:r>
+        <w:t>prose</w:t>
+      </w:r>
+      <w:r>
+        <w:t xml:space="preserve"> in four, eleven, or </w:t>
+      </w:r>
+      <w:r>
+        <w:t>four</w:t>
+      </w:r>
+      <w:r>
+        <w:t xml:space="preserve">teen volumes, depending on which sequels </w:t>
+      </w:r>
+      <w:r>
+        <w:t>one wishes to count</w:t>
+      </w:r>
+      <w:r>
+        <w:t>. It differs from the story of Lancelot and Guinevere on which it is modeled in that its two protagonists, Amadís and Oriana, overcome their familial struggles, marry, and rule the kingdoms of Britain and Gaul in a dual monarchy modeled after that of Isabel and Fernando of Castill</w:t>
+      </w:r>
+      <w:r>
+        <w:t>a</w:t>
+      </w:r>
+      <w:r>
+        <w:t xml:space="preserve"> and Aragón. </w:t>
+      </w:r>
+      <w:r>
+        <w:t xml:space="preserve">The 1547 </w:t>
       </w:r>
       <w:r>
         <w:rPr>
           <w:i/>
         </w:rPr>
-        <w:t>Amadís</w:t>
-      </w:r>
-      <w:r>
-        <w:t xml:space="preserve">, both of the Montalvo and of the early modern translations, the French by Nicolas de Herberay and the English by Anthony Munday that followed it. </w:t>
+        <w:t xml:space="preserve">Amadís </w:t>
+      </w:r>
+      <w:r>
+        <w:t>looks like a block of undifferentiated text, but in fact it does have</w:t>
+      </w:r>
+      <w:r>
+        <w:t xml:space="preserve"> some internal divisions, which we ar</w:t>
+      </w:r>
+      <w:r>
+        <w:t>e referring to as pseudo-markup. It contains numbered chapters</w:t>
+      </w:r>
+      <w:r>
+        <w:t xml:space="preserve"> with summaries at their head, punctuation marks, and occasional paragraph marks. </w:t>
+      </w:r>
+      <w:r>
+        <w:rPr>
+          <w:highlight w:val="yellow"/>
+        </w:rPr>
+        <w:t>[</w:t>
+      </w:r>
+      <w:proofErr w:type="gramStart"/>
+      <w:r>
+        <w:rPr>
+          <w:highlight w:val="yellow"/>
+        </w:rPr>
+        <w:t>show</w:t>
+      </w:r>
+      <w:proofErr w:type="gramEnd"/>
+      <w:r>
+        <w:rPr>
+          <w:highlight w:val="yellow"/>
+        </w:rPr>
+        <w:t xml:space="preserve"> images of these including the calderón]</w:t>
+      </w:r>
+      <w:r>
+        <w:t xml:space="preserve"> </w:t>
+      </w:r>
+      <w:r>
+        <w:t>As</w:t>
+      </w:r>
+      <w:r>
+        <w:t xml:space="preserve"> you can see from the images, the punctuation is quite different from modern Spanish</w:t>
+      </w:r>
+      <w:r>
+        <w:t xml:space="preserve"> or English</w:t>
+      </w:r>
+      <w:r>
+        <w:t>.</w:t>
+      </w:r>
+      <w:r>
+        <w:t xml:space="preserve"> The three marks appear to be non-hierarchical, and the punctuation mark after </w:t>
       </w:r>
       <w:r>
         <w:rPr>
           <w:i/>
         </w:rPr>
-        <w:t xml:space="preserve">Amadís </w:t>
-      </w:r>
-      <w:r>
-        <w:t xml:space="preserve">had become in the mid-sixteenth century a book almost without an author; Herberay claims that it must be French for no better reason than that the fictional </w:t>
-      </w:r>
-      <w:r>
-        <w:rPr>
-          <w:i/>
-        </w:rPr>
-        <w:t xml:space="preserve">Amadís </w:t>
-      </w:r>
-      <w:r>
-        <w:t>hails from Gaul.</w:t>
-      </w:r>
-      <w:r>
-        <w:t xml:space="preserve"> </w:t>
-      </w:r>
-      <w:r>
-        <w:t xml:space="preserve">Southey in the ninetheenth century attempts to recover the medieval origins of the text, trying to peel it back how he imagines it must have been when the courtier he believes to have been the author, Lobeira, first produced it. The search for a medieval, original </w:t>
-      </w:r>
-      <w:r>
-        <w:rPr>
-          <w:i/>
-        </w:rPr>
-        <w:t xml:space="preserve">Amadís </w:t>
-      </w:r>
-      <w:r>
-        <w:t xml:space="preserve">is not unique to Southey, and it was in fact an obsession of twentieth-century critics, notably Juan Bautista Avalle-Arce, who in a very influential book tried to guess, based on linguistic traces, what parts of Montalvo’s </w:t>
-      </w:r>
-      <w:r>
-        <w:rPr>
-          <w:i/>
-        </w:rPr>
-        <w:t xml:space="preserve">Amadís </w:t>
-      </w:r>
-      <w:r>
-        <w:t xml:space="preserve">were truly medieval and which were early modern. I believe, along with most other twenty-first century critics, that this is a fruitless search; </w:t>
-      </w:r>
-      <w:r>
-        <w:rPr>
-          <w:i/>
-        </w:rPr>
-        <w:t xml:space="preserve">Amadís </w:t>
-      </w:r>
-      <w:r>
-        <w:t>is a forever hybrid text with no fixed coordinates in space and time.</w:t>
+        <w:t>dixo</w:t>
+      </w:r>
+      <w:r>
+        <w:t xml:space="preserve"> </w:t>
+      </w:r>
+      <w:r>
+        <w:rPr>
+          <w:highlight w:val="yellow"/>
+        </w:rPr>
+        <w:t>[show example]</w:t>
+      </w:r>
+      <w:r>
+        <w:t xml:space="preserve"> </w:t>
+      </w:r>
+      <w:r>
+        <w:t>takes the place of the em dash or quotation mark</w:t>
+      </w:r>
+      <w:r>
+        <w:t xml:space="preserve"> </w:t>
+      </w:r>
+      <w:r>
+        <w:t>for dialog</w:t>
+      </w:r>
+      <w:r>
+        <w:t>u</w:t>
+      </w:r>
+      <w:r>
+        <w:t>e attribution</w:t>
+      </w:r>
+      <w:r>
+        <w:t xml:space="preserve">. </w:t>
+      </w:r>
+      <w:r>
+        <w:t>One of the</w:t>
+      </w:r>
+      <w:r>
+        <w:t xml:space="preserve"> </w:t>
+      </w:r>
+      <w:r>
+        <w:t>tasks Southey undertook for his</w:t>
+      </w:r>
+      <w:r>
+        <w:t xml:space="preserve"> translation was to divide the text into pieces </w:t>
+      </w:r>
+      <w:r>
+        <w:t>that his audience would find readable</w:t>
+      </w:r>
+      <w:r>
+        <w:t xml:space="preserve">. </w:t>
       </w:r>
     </w:p>
     <w:p>
@@ -415,43 +642,193 @@
         <w:ind w:firstLine="720"/>
       </w:pPr>
       <w:r>
-        <w:t xml:space="preserve">What Southey has done is to take a particular literary thesis—that </w:t>
+        <w:t>O</w:t>
+      </w:r>
+      <w:r>
+        <w:t xml:space="preserve">ur first challenge </w:t>
+      </w:r>
+      <w:r>
+        <w:t xml:space="preserve">in coding Montalvo and Southey using TEI </w:t>
+      </w:r>
+      <w:r>
+        <w:t xml:space="preserve">was to decide how to </w:t>
+      </w:r>
+      <w:r>
+        <w:t xml:space="preserve">code comparable units </w:t>
+      </w:r>
+      <w:r>
+        <w:t>across</w:t>
+      </w:r>
+      <w:r>
+        <w:t xml:space="preserve"> texts. We rejected the idea of comparing sentence-li</w:t>
+      </w:r>
+      <w:r>
+        <w:t>ke units to sentence-like units;</w:t>
+      </w:r>
+      <w:r>
+        <w:t xml:space="preserve"> </w:t>
+      </w:r>
+      <w:r>
+        <w:t xml:space="preserve">while the Southey </w:t>
+      </w:r>
+      <w:r>
+        <w:t xml:space="preserve">has clear sentence boundaries, the Montalvo does not. </w:t>
+      </w:r>
+      <w:r>
+        <w:t xml:space="preserve">The three punctuation marks </w:t>
+      </w:r>
+      <w:proofErr w:type="gramStart"/>
+      <w:r>
+        <w:rPr>
+          <w:highlight w:val="yellow"/>
+        </w:rPr>
+        <w:t>[ point</w:t>
+      </w:r>
+      <w:proofErr w:type="gramEnd"/>
+      <w:r>
+        <w:rPr>
+          <w:highlight w:val="yellow"/>
+        </w:rPr>
+        <w:t xml:space="preserve"> to : . /]</w:t>
+      </w:r>
+      <w:r>
+        <w:t xml:space="preserve"> </w:t>
+      </w:r>
+      <w:r>
+        <w:t>alternate freely</w:t>
+      </w:r>
+      <w:r>
+        <w:t xml:space="preserve"> in the 1547, and if you look at modern critical editions of Montalvo, the editors have had to </w:t>
+      </w:r>
+      <w:r>
+        <w:t>repunctuate the text and decide where the sentences divide. T</w:t>
+      </w:r>
+      <w:r>
+        <w:t xml:space="preserve">o put this in </w:t>
+      </w:r>
+      <w:r>
+        <w:t>Pedro Sánchez Prieto Borjas’s terms</w:t>
+      </w:r>
+      <w:r>
+        <w:t xml:space="preserve">, critical editions propose a certain reading to the public, and as such they have to make changes to the </w:t>
+      </w:r>
+      <w:r>
+        <w:t xml:space="preserve">original </w:t>
+      </w:r>
+      <w:r>
+        <w:t xml:space="preserve">orthography and typography. Southey is doing the work of a critical edition as well as a translation, and to retrace that </w:t>
+      </w:r>
+      <w:r>
+        <w:t>in our code</w:t>
+      </w:r>
+      <w:r>
+        <w:t>, we decided that the best unit of comparison between the two texts is the clause-like unit with the &lt;cl&gt; tag. It’s only a clause-</w:t>
       </w:r>
       <w:r>
         <w:rPr>
           <w:i/>
         </w:rPr>
-        <w:t xml:space="preserve">Amadís </w:t>
-      </w:r>
-      <w:r>
-        <w:t>is medieval, originally Portuguese, and attributable to a certain courtier—and develop it into a translation theory for the text. Southey is an excellent Hispanist and excellent scholar, and his knowledge of the Spanish language in its late fifteenth-century state shows in the details of the translation. He also has in mind his monolingual English audience, and in the footnotes and in certain additions to the text, he explains the conventions of Iberian culture for a non-habituated audience. In this sense, he comes close to the scholarly tradition of translation</w:t>
-      </w:r>
-      <w:r>
-        <w:t xml:space="preserve"> and critical edition</w:t>
-      </w:r>
-      <w:r>
-        <w:t xml:space="preserve"> that has</w:t>
-      </w:r>
-      <w:r>
-        <w:t xml:space="preserve"> been prominent in the twentieth century. However, when we approach Southey’s translation, we have to keep in mind Southey’s place, and the Romantics’ place more generally, in the history of translation. Susan Bassnett talks about the history of translation from ancient Rome to the end of the nineteenth century as a debate over two concepts of fidelity to a source text: the word for word translation versus the sense for sense translation. Horace in </w:t>
-      </w:r>
-      <w:r>
-        <w:rPr>
-          <w:i/>
-        </w:rPr>
-        <w:t>Ars Poetica</w:t>
-      </w:r>
-      <w:r>
-        <w:t xml:space="preserve"> famously argues for the sense for sense translation; that is, adapting the source text so that it makes sense, both linguistically and culturally, in the target language. Etienne Dolet, a French translator, Humanist, and contemporary of Nicholas de Herberay, translator of the French </w:t>
-      </w:r>
-      <w:r>
-        <w:rPr>
-          <w:i/>
-        </w:rPr>
-        <w:t>Amadís</w:t>
-      </w:r>
-      <w:r>
-        <w:t>, likewise advocated for sense-for-sense translations, but with a sense of doing good service to the author of the source language text. Translations, according to Dolet, could take some artistic license, but only in their grammar, syntax, and word choice. Alexander Tytler, writing in 1790, advocates a position similar to Dolet’s; he is in favor of a balance of the word-for-word and sense-for-sense translation strategies that renders the full meaning of the source author’s text. The Romantics, according to Susan Bassnett, tended to break with earlier translation theories, privileging the needs of the text—its genius—above all other concerns. What we would expect from Southey, even before reading the translation, is a text that celebrates the medieval aspects of the source work, preserving some of its sound and feel, but that takes extensive liberties with the actual language in order to produce a more pleasing text for English readers.</w:t>
+        <w:t>like</w:t>
+      </w:r>
+      <w:r>
+        <w:t xml:space="preserve"> unit, because in the Mont</w:t>
+      </w:r>
+      <w:r>
+        <w:t>alvo, punctuation marks usually but do not always</w:t>
+      </w:r>
+      <w:r>
+        <w:t xml:space="preserve"> corr</w:t>
+      </w:r>
+      <w:r>
+        <w:t>espond to grammatical divisions. I</w:t>
+      </w:r>
+      <w:r>
+        <w:t>t’s better to think of them as breath marks, places where an out-loud reader would take a pause</w:t>
+      </w:r>
+      <w:r>
+        <w:t>, and as such each unit is quite short, which suited our purposes</w:t>
+      </w:r>
+      <w:r>
+        <w:t xml:space="preserve">. </w:t>
+      </w:r>
+      <w:r>
+        <w:rPr>
+          <w:highlight w:val="yellow"/>
+        </w:rPr>
+        <w:t>[</w:t>
+      </w:r>
+      <w:proofErr w:type="gramStart"/>
+      <w:r>
+        <w:rPr>
+          <w:highlight w:val="yellow"/>
+        </w:rPr>
+        <w:t>show</w:t>
+      </w:r>
+      <w:proofErr w:type="gramEnd"/>
+      <w:r>
+        <w:rPr>
+          <w:highlight w:val="yellow"/>
+        </w:rPr>
+        <w:t xml:space="preserve"> code]</w:t>
+      </w:r>
+      <w:r>
+        <w:t xml:space="preserve"> Each clause-like unit in the </w:t>
+      </w:r>
+      <w:proofErr w:type="gramStart"/>
+      <w:r>
+        <w:t>Montalvo,</w:t>
+      </w:r>
+      <w:proofErr w:type="gramEnd"/>
+      <w:r>
+        <w:t xml:space="preserve"> measured from punctuation mark to punctuation mark, gets its own xml id</w:t>
+      </w:r>
+      <w:r>
+        <w:t xml:space="preserve"> based on its chapter, paragraph, and clause number</w:t>
+      </w:r>
+      <w:r>
+        <w:t xml:space="preserve">. </w:t>
+      </w:r>
+      <w:r>
+        <w:t>They ar</w:t>
+      </w:r>
+      <w:r>
+        <w:t>e sequential rather than nested</w:t>
+      </w:r>
+      <w:r>
+        <w:t xml:space="preserve"> because we wanted to be able to reveal when </w:t>
+      </w:r>
+      <w:r>
+        <w:t>Southey</w:t>
+      </w:r>
+      <w:r>
+        <w:t xml:space="preserve"> reverses </w:t>
+      </w:r>
+      <w:r>
+        <w:t>clause</w:t>
+      </w:r>
+      <w:r>
+        <w:t xml:space="preserve"> order, </w:t>
+      </w:r>
+      <w:r>
+        <w:t>weaves tw</w:t>
+      </w:r>
+      <w:r>
+        <w:t>o of Montalvo’s units together, or jumps ahead or back in Montalvo’s text</w:t>
+      </w:r>
+      <w:r>
+        <w:t xml:space="preserve">. We used a self-closing &lt;anchor&gt; element in the Southey chapters to </w:t>
+      </w:r>
+      <w:r>
+        <w:t>tether Southey’s language to its source in</w:t>
+      </w:r>
+      <w:r>
+        <w:t xml:space="preserve"> Montalvo</w:t>
+      </w:r>
+      <w:r>
+        <w:t xml:space="preserve"> in a way that is quite fine-grained: not word-by-word, but in the smallest units that made sense</w:t>
+      </w:r>
+      <w:r>
+        <w:t xml:space="preserve">. We also encode other types of information in the anchor tags, specifying when Southey adds a word or phrase for which no antecedent can be found in Montalvo and recording the moments when Southey converts direct discourse in Montalvo to indirect and vice-versa. </w:t>
       </w:r>
     </w:p>
     <w:p>
@@ -460,40 +837,661 @@
         <w:ind w:firstLine="720"/>
       </w:pPr>
       <w:r>
-        <w:t xml:space="preserve">What we get when we look at our code is a much more complex relationship between source text and </w:t>
-      </w:r>
-      <w:r>
-        <w:t xml:space="preserve">target text. </w:t>
-      </w:r>
-      <w:r>
-        <w:rPr>
-          <w:highlight w:val="yellow"/>
-        </w:rPr>
-        <w:t>[s</w:t>
-      </w:r>
-      <w:r>
-        <w:rPr>
-          <w:highlight w:val="yellow"/>
-        </w:rPr>
-        <w:t>how Helena’s table for Montalvo 0 / Southey 1</w:t>
-      </w:r>
-      <w:r>
-        <w:rPr>
-          <w:highlight w:val="yellow"/>
-        </w:rPr>
+        <w:t>Southey is interesting as a translator because his output is just as hybrid as the source text. It reflects both the scholar’s drive to render a source author’s text intelligible, linguistically and culturally, and a Romantic poet’s desire to turn a text that could be considered defective in many ways into art. Our code</w:t>
+      </w:r>
+      <w:r>
+        <w:t xml:space="preserve"> [</w:t>
+      </w:r>
+      <w:r>
+        <w:rPr>
+          <w:highlight w:val="yellow"/>
+        </w:rPr>
+        <w:t>show</w:t>
+      </w:r>
+      <w:r>
         <w:t>]</w:t>
       </w:r>
       <w:r>
-        <w:t xml:space="preserve"> Southey combines translation approaches, for the most part remaining very “faithful” to the source text, with word-for-word translation where Montalvo’s syntax makes that possible, and sense-for-sense translation otherwise, with some scholarly apparatus in notes. You can see that there are a few additions, which mostly supply structures the Spanish text needs to become intelligble in English, notably adverbs of time, which would help readers sequence events, and proper names, which resolve unclear antecedents in the source text. The large blocks of red are more interesting for what they reveal about Southey’s translation theory. In the Preface, he explained to readers that he omitted what he found to be the early modern Spanish author’s ill-conceived additions to the text, both its sermonizing and its objectionable moral content. One could see this as a flattening of the moral ambiguities of Montalvo’s text. The sixteenth- and seventeenth century translators also intervened with these same parts of the text, but instead of taking out both the sex scenes and the sermons, they took out the sermons in order to lengthen the sex scenes. Southey mentions working with the early modern French and English </w:t>
+        <w:t xml:space="preserve"> </w:t>
+      </w:r>
+      <w:r>
+        <w:t>reveals how</w:t>
+      </w:r>
+      <w:r>
+        <w:t xml:space="preserve"> the logic of Southey’s translation</w:t>
+      </w:r>
+      <w:r>
+        <w:t xml:space="preserve"> works on the clause level</w:t>
+      </w:r>
+      <w:r>
+        <w:t xml:space="preserve">. </w:t>
+      </w:r>
+      <w:r>
+        <w:t>Southey could be considered a bad translator or a good one depending on the translation theory one uses as a standard. Southey was conscious of this, and his</w:t>
+      </w:r>
+      <w:r>
+        <w:t xml:space="preserve"> preface </w:t>
+      </w:r>
+      <w:r>
+        <w:t>gives clues as</w:t>
+      </w:r>
+      <w:r>
+        <w:t xml:space="preserve"> how to place him in the history of translation. He has</w:t>
+      </w:r>
+      <w:r>
+        <w:t xml:space="preserve"> </w:t>
+      </w:r>
+      <w:r>
+        <w:t xml:space="preserve">taken a </w:t>
+      </w:r>
+      <w:r>
+        <w:t xml:space="preserve">scholarly </w:t>
+      </w:r>
+      <w:r>
+        <w:t xml:space="preserve">thesis—that </w:t>
       </w:r>
       <w:r>
         <w:rPr>
           <w:i/>
         </w:rPr>
-        <w:t xml:space="preserve">Amadíses </w:t>
-      </w:r>
-      <w:r>
-        <w:t>in his preface, and his omissions are almost certainly a conscious response to the translation history of this text as well as to the early modern book in the form in which he encountered it.</w:t>
+        <w:t xml:space="preserve">Amadís </w:t>
+      </w:r>
+      <w:r>
+        <w:t xml:space="preserve">is </w:t>
+      </w:r>
+      <w:r>
+        <w:t xml:space="preserve">a </w:t>
+      </w:r>
+      <w:r>
+        <w:t>medieval</w:t>
+      </w:r>
+      <w:r>
+        <w:t xml:space="preserve"> text</w:t>
+      </w:r>
+      <w:r>
+        <w:t>, originally Portuguese</w:t>
+      </w:r>
+      <w:r>
+        <w:t xml:space="preserve"> rather than Castilian</w:t>
+      </w:r>
+      <w:r>
+        <w:t>—and develop</w:t>
+      </w:r>
+      <w:r>
+        <w:t>ed</w:t>
+      </w:r>
+      <w:r>
+        <w:t xml:space="preserve"> it into a translation </w:t>
+      </w:r>
+      <w:r>
+        <w:t>practice</w:t>
+      </w:r>
+      <w:r>
+        <w:t xml:space="preserve">. </w:t>
+      </w:r>
+      <w:r>
+        <w:t xml:space="preserve">The result is a text that, for Southey, is both better in artistic terms and closer to a medieval original than Montalvo’s version. </w:t>
+      </w:r>
+    </w:p>
+    <w:p>
+      <w:pPr>
+        <w:spacing w:line="480" w:lineRule="auto"/>
+        <w:ind w:firstLine="720"/>
+      </w:pPr>
+      <w:r>
+        <w:t xml:space="preserve">Both Southey’s preface and our code reveal that he was making </w:t>
+      </w:r>
+      <w:r>
+        <w:t xml:space="preserve">conscious </w:t>
+      </w:r>
+      <w:r>
+        <w:t xml:space="preserve">choices </w:t>
+      </w:r>
+      <w:r>
+        <w:t>among types of translation, and that he did not make the same choice for every clause in the text</w:t>
+      </w:r>
+      <w:r>
+        <w:t>. Susan Bassnett talks about the history of translation from ancient Rome to the end of the nineteenth century as a tension between word-for-word translation</w:t>
+      </w:r>
+      <w:r>
+        <w:t xml:space="preserve">s versus </w:t>
+      </w:r>
+      <w:r>
+        <w:t>sense-for-sense translation</w:t>
+      </w:r>
+      <w:r>
+        <w:t>s</w:t>
+      </w:r>
+      <w:r>
+        <w:t xml:space="preserve">. Horace in </w:t>
+      </w:r>
+      <w:r>
+        <w:rPr>
+          <w:i/>
+        </w:rPr>
+        <w:t>Ars Poetica</w:t>
+      </w:r>
+      <w:r>
+        <w:t xml:space="preserve"> famously argues for the sense for sense </w:t>
+      </w:r>
+      <w:r>
+        <w:t>approach</w:t>
+      </w:r>
+      <w:r>
+        <w:t>; that is, adap</w:t>
+      </w:r>
+      <w:r>
+        <w:t>ting the source text for the</w:t>
+      </w:r>
+      <w:r>
+        <w:t xml:space="preserve"> target language</w:t>
+      </w:r>
+      <w:r>
+        <w:t xml:space="preserve"> and culture</w:t>
+      </w:r>
+      <w:r>
+        <w:t xml:space="preserve">. </w:t>
+      </w:r>
+      <w:r>
+        <w:t>Sense-for-sense</w:t>
+      </w:r>
+      <w:r>
+        <w:t xml:space="preserve"> translations tend to take more liberties than modern scholarly translations. </w:t>
+      </w:r>
+      <w:r>
+        <w:t xml:space="preserve">Etienne Dolet, a French translator, Humanist, and contemporary of Herberay likewise advocated for sense-for-sense translations, </w:t>
+      </w:r>
+      <w:r>
+        <w:t xml:space="preserve">with the caveat that the translator </w:t>
+      </w:r>
+      <w:r>
+        <w:t>should</w:t>
+      </w:r>
+      <w:r>
+        <w:t xml:space="preserve"> </w:t>
+      </w:r>
+      <w:r>
+        <w:t xml:space="preserve">carefully </w:t>
+      </w:r>
+      <w:r>
+        <w:t>preserve the source author’s meaning</w:t>
+      </w:r>
+      <w:r>
+        <w:t xml:space="preserve">. Alexander Tytler, writing in 1790, </w:t>
+      </w:r>
+      <w:r>
+        <w:t xml:space="preserve">favors </w:t>
+      </w:r>
+      <w:r>
+        <w:t xml:space="preserve">a balance of the word-for-word and sense-for-sense strategies that </w:t>
+      </w:r>
+      <w:r>
+        <w:t>pays close attention to the source author’s word choice and style</w:t>
+      </w:r>
+      <w:r>
+        <w:t xml:space="preserve">. The Romantics, according to Susan Bassnett, </w:t>
+      </w:r>
+      <w:r>
+        <w:t xml:space="preserve">were firmly on the sense-for-sense side of the debate, </w:t>
+      </w:r>
+      <w:r>
+        <w:t>in an even</w:t>
+      </w:r>
+      <w:r>
+        <w:t xml:space="preserve"> more exagerrated fashion </w:t>
+      </w:r>
+      <w:r>
+        <w:t>than</w:t>
+      </w:r>
+      <w:r>
+        <w:t xml:space="preserve"> Renaissance translators. </w:t>
+      </w:r>
+      <w:r>
+        <w:t>What we would expect from Southey</w:t>
+      </w:r>
+      <w:r>
+        <w:t xml:space="preserve"> is a t</w:t>
+      </w:r>
+      <w:r>
+        <w:t xml:space="preserve">ranslation that alters the source text for reasons of literary </w:t>
+      </w:r>
+      <w:commentRangeStart w:id="0"/>
+      <w:r>
+        <w:t>taste</w:t>
+      </w:r>
+      <w:commentRangeEnd w:id="0"/>
+      <w:r>
+        <w:rPr>
+          <w:rStyle w:val="CommentReference"/>
+        </w:rPr>
+        <w:commentReference w:id="0"/>
+      </w:r>
+      <w:r>
+        <w:t>.</w:t>
+      </w:r>
+    </w:p>
+    <w:p>
+      <w:pPr>
+        <w:spacing w:line="480" w:lineRule="auto"/>
+        <w:ind w:firstLine="720"/>
+      </w:pPr>
+      <w:r>
+        <w:t xml:space="preserve">Our code reveals that Southey </w:t>
+      </w:r>
+      <w:r>
+        <w:t>is not quite what we would expect. For the most part, we have a</w:t>
+      </w:r>
+      <w:r>
+        <w:t xml:space="preserve"> </w:t>
+      </w:r>
+      <w:r>
+        <w:t>“</w:t>
+      </w:r>
+      <w:r>
+        <w:t>faithful</w:t>
+      </w:r>
+      <w:r>
+        <w:t>,” even scholarly translation. Southey</w:t>
+      </w:r>
+      <w:r>
+        <w:t xml:space="preserve"> </w:t>
+      </w:r>
+      <w:r>
+        <w:t xml:space="preserve">employs word-for-word translations when the Spanish syntax </w:t>
+      </w:r>
+      <w:r>
+        <w:t>is comparable to English</w:t>
+      </w:r>
+      <w:r>
+        <w:t xml:space="preserve"> and sense-for-sense translations when it </w:t>
+      </w:r>
+      <w:r>
+        <w:t>is</w:t>
+      </w:r>
+      <w:r>
+        <w:t xml:space="preserve"> no</w:t>
+      </w:r>
+      <w:r>
+        <w:t xml:space="preserve">t. </w:t>
+      </w:r>
+      <w:r>
+        <w:rPr>
+          <w:highlight w:val="yellow"/>
+        </w:rPr>
+        <w:t>[</w:t>
+      </w:r>
+      <w:proofErr w:type="gramStart"/>
+      <w:r>
+        <w:rPr>
+          <w:highlight w:val="yellow"/>
+        </w:rPr>
+        <w:t>show</w:t>
+      </w:r>
+      <w:proofErr w:type="gramEnd"/>
+      <w:r>
+        <w:rPr>
+          <w:highlight w:val="yellow"/>
+        </w:rPr>
+        <w:t>]</w:t>
+      </w:r>
+      <w:r>
+        <w:t xml:space="preserve"> </w:t>
+      </w:r>
+      <w:r>
+        <w:t>Southey prefers non-archaic, matter-of-fact</w:t>
+      </w:r>
+      <w:r>
+        <w:t xml:space="preserve"> diction</w:t>
+      </w:r>
+      <w:r>
+        <w:t xml:space="preserve"> contemporary to his own historical moment</w:t>
+      </w:r>
+      <w:r>
+        <w:t>, which was Dolet’s recommendation</w:t>
+      </w:r>
+      <w:r>
+        <w:t xml:space="preserve"> for translations between closely related modern languages</w:t>
+      </w:r>
+      <w:r>
+        <w:t xml:space="preserve">. </w:t>
+      </w:r>
+      <w:r>
+        <w:t xml:space="preserve">Southey </w:t>
+      </w:r>
+      <w:r>
+        <w:t xml:space="preserve">also sounds like a scholar in his footnotes, which </w:t>
+      </w:r>
+      <w:r>
+        <w:t xml:space="preserve">help his English readers understand certain conventions of </w:t>
+      </w:r>
+      <w:r>
+        <w:t>medieval Iberian</w:t>
+      </w:r>
+      <w:r>
+        <w:t xml:space="preserve"> culture. </w:t>
+      </w:r>
+      <w:r>
+        <w:rPr>
+          <w:highlight w:val="yellow"/>
+        </w:rPr>
+        <w:t>[</w:t>
+      </w:r>
+      <w:proofErr w:type="gramStart"/>
+      <w:r>
+        <w:rPr>
+          <w:highlight w:val="yellow"/>
+        </w:rPr>
+        <w:t>show</w:t>
+      </w:r>
+      <w:proofErr w:type="gramEnd"/>
+      <w:r>
+        <w:rPr>
+          <w:highlight w:val="yellow"/>
+        </w:rPr>
+        <w:t xml:space="preserve"> example]</w:t>
+      </w:r>
+      <w:r>
+        <w:t xml:space="preserve"> </w:t>
+      </w:r>
+      <w:r>
+        <w:t>Southey makes a number of</w:t>
+      </w:r>
+      <w:r>
+        <w:t xml:space="preserve"> brief</w:t>
+      </w:r>
+      <w:r>
+        <w:t xml:space="preserve"> additions to the text</w:t>
+      </w:r>
+      <w:r>
+        <w:t xml:space="preserve"> </w:t>
+      </w:r>
+      <w:r>
+        <w:t xml:space="preserve">which </w:t>
+      </w:r>
+      <w:r>
+        <w:t>render the translation</w:t>
+      </w:r>
+      <w:r>
+        <w:t xml:space="preserve"> intelligible to a nineteenth-century English reading public accustomed to much more pseudo-markup in their books than Montalvo’s first readers would have been.</w:t>
+      </w:r>
+      <w:r>
+        <w:t xml:space="preserve"> </w:t>
+      </w:r>
+      <w:r>
+        <w:rPr>
+          <w:highlight w:val="yellow"/>
+        </w:rPr>
+        <w:t>[</w:t>
+      </w:r>
+      <w:proofErr w:type="gramStart"/>
+      <w:r>
+        <w:rPr>
+          <w:highlight w:val="yellow"/>
+        </w:rPr>
+        <w:t>show</w:t>
+      </w:r>
+      <w:proofErr w:type="gramEnd"/>
+      <w:r>
+        <w:rPr>
+          <w:highlight w:val="yellow"/>
+        </w:rPr>
+        <w:t xml:space="preserve"> example]</w:t>
+      </w:r>
+      <w:r>
+        <w:t xml:space="preserve"> </w:t>
+      </w:r>
+      <w:r>
+        <w:t>These include</w:t>
+      </w:r>
+      <w:r>
+        <w:t xml:space="preserve"> adverbs of time, which would help readers sequence events</w:t>
+      </w:r>
+      <w:r>
+        <w:t xml:space="preserve"> across long sentences and paragraphs</w:t>
+      </w:r>
+      <w:r>
+        <w:t>, and proper names</w:t>
+      </w:r>
+      <w:r>
+        <w:t xml:space="preserve"> instead in the place of Montalvo’s strings of pronouns, which often render antecedents unclear</w:t>
+      </w:r>
+      <w:r>
+        <w:t xml:space="preserve">. </w:t>
+      </w:r>
+      <w:r>
+        <w:t>Southey’s additions are much more restrained than those of the early modern French and English translatio</w:t>
+      </w:r>
+      <w:r>
+        <w:t>ns he references in the preface. T</w:t>
+      </w:r>
+      <w:r>
+        <w:t>hroughout, Southey expresses a literary value for compression, which was a feature that did not interest the early modern market for chiva</w:t>
+      </w:r>
+      <w:r>
+        <w:t xml:space="preserve">lric romance, which privileged </w:t>
+      </w:r>
+      <w:r>
+        <w:t xml:space="preserve">long texts. </w:t>
+      </w:r>
+    </w:p>
+    <w:p>
+      <w:pPr>
+        <w:spacing w:line="480" w:lineRule="auto"/>
+        <w:ind w:firstLine="720"/>
+      </w:pPr>
+      <w:r>
+        <w:t>Southey’s omissions are of much greater significance than the additions. [</w:t>
+      </w:r>
+      <w:proofErr w:type="gramStart"/>
+      <w:r>
+        <w:rPr>
+          <w:highlight w:val="yellow"/>
+        </w:rPr>
+        <w:t>show</w:t>
+      </w:r>
+      <w:proofErr w:type="gramEnd"/>
+      <w:r>
+        <w:rPr>
+          <w:highlight w:val="yellow"/>
+        </w:rPr>
+        <w:t xml:space="preserve"> Helena’s table with red blocks</w:t>
+      </w:r>
+      <w:r>
+        <w:t xml:space="preserve">] Our code has shown </w:t>
+      </w:r>
+      <w:r>
+        <w:t xml:space="preserve">that </w:t>
+      </w:r>
+      <w:r>
+        <w:t>the</w:t>
+      </w:r>
+      <w:r>
+        <w:t>se large blocks of re</w:t>
+      </w:r>
+      <w:r>
+        <w:t>d</w:t>
+      </w:r>
+      <w:r>
+        <w:t xml:space="preserve"> have an internal logic</w:t>
+      </w:r>
+      <w:r>
+        <w:t xml:space="preserve">. </w:t>
+      </w:r>
+      <w:r>
+        <w:t>First, a</w:t>
+      </w:r>
+      <w:r>
+        <w:t>s he says in the preface, Southey eliminates repetitive passages, which have long been seen as a defect in Montalvo’s style</w:t>
+      </w:r>
+      <w:r>
+        <w:t>; in the fashion of the Romantics, Southey seeks to improve</w:t>
+      </w:r>
+      <w:r>
+        <w:t xml:space="preserve"> upon the source material. Such omissions are permissible</w:t>
+      </w:r>
+      <w:r>
+        <w:t>, even laudable,</w:t>
+      </w:r>
+      <w:r>
+        <w:t xml:space="preserve"> in </w:t>
+      </w:r>
+      <w:r>
+        <w:t>the “sense-for-sense”</w:t>
+      </w:r>
+      <w:r>
+        <w:t xml:space="preserve"> translation. </w:t>
+      </w:r>
+      <w:r>
+        <w:t xml:space="preserve">Second, Southey omits, as he explains in the preface, </w:t>
+      </w:r>
+      <w:r>
+        <w:t>what he found to be the early modern Spanish author’s ill-</w:t>
+      </w:r>
+      <w:r>
+        <w:t>conceived additions to the text. Montalvo’s sermons and sex scenes, both in poor taste in Southey’s opinion, are missing in the translation.</w:t>
+      </w:r>
+      <w:r>
+        <w:t xml:space="preserve"> </w:t>
+      </w:r>
+      <w:r>
+        <w:t xml:space="preserve">We can attribute this choice to Southey’s </w:t>
+      </w:r>
+      <w:r>
+        <w:t>implied preference for the “medieval</w:t>
+      </w:r>
+      <w:r>
+        <w:t>,</w:t>
+      </w:r>
+      <w:r>
+        <w:t xml:space="preserve">” </w:t>
+      </w:r>
+      <w:r>
+        <w:t xml:space="preserve">“original,” or “authentic” </w:t>
+      </w:r>
+      <w:r>
+        <w:t xml:space="preserve">aspects of </w:t>
+      </w:r>
+      <w:r>
+        <w:rPr>
+          <w:i/>
+        </w:rPr>
+        <w:t xml:space="preserve">Amadís </w:t>
+      </w:r>
+      <w:r>
+        <w:t xml:space="preserve">in his preface, </w:t>
+      </w:r>
+      <w:r>
+        <w:t>though it must be admitted that features are mostly the imaginary products of subjective reconstruction</w:t>
+      </w:r>
+      <w:r>
+        <w:t>.</w:t>
+      </w:r>
+      <w:r>
+        <w:t xml:space="preserve"> Southey’s omissions have also</w:t>
+      </w:r>
+      <w:r>
+        <w:t xml:space="preserve"> leveled </w:t>
+      </w:r>
+      <w:r>
+        <w:t>some of the complexity of Montalvo’s text. He omits</w:t>
+      </w:r>
+      <w:r>
+        <w:t xml:space="preserve"> Montalvo’s prologue</w:t>
+      </w:r>
+      <w:r>
+        <w:t>,</w:t>
+      </w:r>
+      <w:r>
+        <w:t xml:space="preserve"> the framing device of the </w:t>
+      </w:r>
+      <w:r>
+        <w:t xml:space="preserve">real and apocryphal manuscripts, and the scattered instances of authorial intrusion, resulting in a univocal translation. </w:t>
+      </w:r>
+      <w:r>
+        <w:t xml:space="preserve">Southey’s </w:t>
+      </w:r>
+      <w:r>
+        <w:t xml:space="preserve">morally motivated omissions </w:t>
+      </w:r>
+      <w:r>
+        <w:t xml:space="preserve">may </w:t>
+      </w:r>
+      <w:r>
+        <w:t>be not just a reading of Montalvo, but also</w:t>
+      </w:r>
+      <w:r>
+        <w:t xml:space="preserve"> a reaction against early modern translators Herberay and Munday, whom he finds repugnant. For early modern French and English audiences, the translators took out Montalvo’s sermons and lengthened the sex scene</w:t>
+      </w:r>
+      <w:r>
+        <w:t>s, with salacious results.</w:t>
+      </w:r>
+      <w:r>
+        <w:t xml:space="preserve"> Southey takes out both the sex and the sermons, as we can see in the table based on the first chapter of the work. </w:t>
+      </w:r>
+      <w:r>
+        <w:rPr>
+          <w:highlight w:val="yellow"/>
+        </w:rPr>
+        <w:t>[</w:t>
+      </w:r>
+      <w:proofErr w:type="gramStart"/>
+      <w:r>
+        <w:rPr>
+          <w:highlight w:val="yellow"/>
+        </w:rPr>
+        <w:t>talk</w:t>
+      </w:r>
+      <w:proofErr w:type="gramEnd"/>
+      <w:r>
+        <w:rPr>
+          <w:highlight w:val="yellow"/>
+        </w:rPr>
+        <w:t xml:space="preserve"> about image]</w:t>
+      </w:r>
+      <w:r>
+        <w:t xml:space="preserve"> Notions of taste and decorum are cultural, and they depend on the perceived audience for a work. Montalvo’s </w:t>
+      </w:r>
+      <w:r>
+        <w:rPr>
+          <w:i/>
+        </w:rPr>
+        <w:t xml:space="preserve">Amadís </w:t>
+      </w:r>
+      <w:r>
+        <w:t xml:space="preserve">intended to instruct and entertain, and he absolves himself of moral qualms by including sex scenes and then apologizing for them. Herberay and Munday produced </w:t>
+      </w:r>
+      <w:r>
+        <w:rPr>
+          <w:i/>
+        </w:rPr>
+        <w:t xml:space="preserve">Amadises </w:t>
+      </w:r>
+      <w:r>
+        <w:t>meant only to entertain and thus</w:t>
+      </w:r>
+      <w:r>
+        <w:t xml:space="preserve"> and celebrated the libertine qualities of </w:t>
+      </w:r>
+      <w:r>
+        <w:t>the source</w:t>
+      </w:r>
+      <w:r>
+        <w:t xml:space="preserve">. Southey attempts to make </w:t>
+      </w:r>
+      <w:r>
+        <w:rPr>
+          <w:i/>
+        </w:rPr>
+        <w:t xml:space="preserve">Amadís </w:t>
+      </w:r>
+      <w:r>
+        <w:t xml:space="preserve">a work of art, and </w:t>
+      </w:r>
+      <w:r>
+        <w:t>content that is either too moralizing or too scandalous does not suit his notion of literary decorum.</w:t>
+      </w:r>
+      <w:r>
+        <w:t xml:space="preserve"> </w:t>
       </w:r>
       <w:bookmarkStart w:id="1" w:name="_GoBack"/>
       <w:bookmarkEnd w:id="1"/>
@@ -516,7 +1514,7 @@
 
 <file path=word/comments.xml><?xml version="1.0" encoding="utf-8"?>
 <w:comments xmlns:wpc="http://schemas.microsoft.com/office/word/2010/wordprocessingCanvas" xmlns:mo="http://schemas.microsoft.com/office/mac/office/2008/main" xmlns:mc="http://schemas.openxmlformats.org/markup-compatibility/2006" xmlns:mv="urn:schemas-microsoft-com:mac:vml" xmlns:o="urn:schemas-microsoft-com:office:office" xmlns:r="http://schemas.openxmlformats.org/officeDocument/2006/relationships" xmlns:m="http://schemas.openxmlformats.org/officeDocument/2006/math" xmlns:v="urn:schemas-microsoft-com:vml" xmlns:wp14="http://schemas.microsoft.com/office/word/2010/wordprocessingDrawing" xmlns:wp="http://schemas.openxmlformats.org/drawingml/2006/wordprocessingDrawing" xmlns:w10="urn:schemas-microsoft-com:office:word" xmlns:w="http://schemas.openxmlformats.org/wordprocessingml/2006/main" xmlns:w14="http://schemas.microsoft.com/office/word/2010/wordml" xmlns:wpg="http://schemas.microsoft.com/office/word/2010/wordprocessingGroup" xmlns:wpi="http://schemas.microsoft.com/office/word/2010/wordprocessingInk" xmlns:wne="http://schemas.microsoft.com/office/word/2006/wordml" xmlns:wps="http://schemas.microsoft.com/office/word/2010/wordprocessingShape" mc:Ignorable="w14 wp14">
-  <w:comment w:id="0" w:author="Triplette , Stacey E" w:date="2015-10-05T10:02:00Z" w:initials="T,">
+  <w:comment w:id="0" w:author="Triplette , Stacey E" w:date="2015-10-05T16:03:00Z" w:initials="T,">
     <w:p>
       <w:pPr>
         <w:pStyle w:val="CommentText"/>
@@ -528,7 +1526,7 @@
         <w:annotationRef/>
       </w:r>
       <w:r>
-        <w:t>What is the earliest date scholars project for Amadís</w:t>
+        <w:t>If I were a romanticist (hint) there would be more detail here</w:t>
       </w:r>
     </w:p>
   </w:comment>
@@ -848,6 +1846,37 @@
       <w:lang w:eastAsia="ja-JP"/>
     </w:rPr>
   </w:style>
+  <w:style w:type="paragraph" w:styleId="CommentSubject">
+    <w:name w:val="annotation subject"/>
+    <w:basedOn w:val="CommentText"/>
+    <w:next w:val="CommentText"/>
+    <w:link w:val="CommentSubjectChar"/>
+    <w:uiPriority w:val="99"/>
+    <w:semiHidden/>
+    <w:unhideWhenUsed/>
+    <w:rsid w:val="00A26F9F"/>
+    <w:rPr>
+      <w:b/>
+      <w:bCs/>
+      <w:sz w:val="20"/>
+      <w:szCs w:val="20"/>
+    </w:rPr>
+  </w:style>
+  <w:style w:type="character" w:customStyle="1" w:styleId="CommentSubjectChar">
+    <w:name w:val="Comment Subject Char"/>
+    <w:basedOn w:val="CommentTextChar"/>
+    <w:link w:val="CommentSubject"/>
+    <w:uiPriority w:val="99"/>
+    <w:semiHidden/>
+    <w:rsid w:val="00A26F9F"/>
+    <w:rPr>
+      <w:b/>
+      <w:bCs/>
+      <w:sz w:val="20"/>
+      <w:szCs w:val="20"/>
+      <w:lang w:eastAsia="ja-JP"/>
+    </w:rPr>
+  </w:style>
 </w:styles>
 </file>
 
@@ -1123,6 +2152,37 @@
       <w:rFonts w:ascii="Lucida Grande" w:hAnsi="Lucida Grande" w:cs="Lucida Grande"/>
       <w:sz w:val="18"/>
       <w:szCs w:val="18"/>
+      <w:lang w:eastAsia="ja-JP"/>
+    </w:rPr>
+  </w:style>
+  <w:style w:type="paragraph" w:styleId="CommentSubject">
+    <w:name w:val="annotation subject"/>
+    <w:basedOn w:val="CommentText"/>
+    <w:next w:val="CommentText"/>
+    <w:link w:val="CommentSubjectChar"/>
+    <w:uiPriority w:val="99"/>
+    <w:semiHidden/>
+    <w:unhideWhenUsed/>
+    <w:rsid w:val="00A26F9F"/>
+    <w:rPr>
+      <w:b/>
+      <w:bCs/>
+      <w:sz w:val="20"/>
+      <w:szCs w:val="20"/>
+    </w:rPr>
+  </w:style>
+  <w:style w:type="character" w:customStyle="1" w:styleId="CommentSubjectChar">
+    <w:name w:val="Comment Subject Char"/>
+    <w:basedOn w:val="CommentTextChar"/>
+    <w:link w:val="CommentSubject"/>
+    <w:uiPriority w:val="99"/>
+    <w:semiHidden/>
+    <w:rsid w:val="00A26F9F"/>
+    <w:rPr>
+      <w:b/>
+      <w:bCs/>
+      <w:sz w:val="20"/>
+      <w:szCs w:val="20"/>
       <w:lang w:eastAsia="ja-JP"/>
     </w:rPr>
   </w:style>

</xml_diff>